<commit_message>
Added POS for Homebuilding
</commit_message>
<xml_diff>
--- a/Week5/Homework/Homebuilding - Project Overview Statment.docx
+++ b/Week5/Homework/Homebuilding - Project Overview Statment.docx
@@ -1,6 +1,6 @@
 
 <file path=word/document.xml><?xml version="1.0" encoding="utf-8"?>
-<w:document xmlns:wpc="http://schemas.microsoft.com/office/word/2010/wordprocessingCanvas" xmlns:mc="http://schemas.openxmlformats.org/markup-compatibility/2006" xmlns:o="urn:schemas-microsoft-com:office:office" xmlns:r="http://schemas.openxmlformats.org/officeDocument/2006/relationships" xmlns:m="http://schemas.openxmlformats.org/officeDocument/2006/math" xmlns:v="urn:schemas-microsoft-com:vml" xmlns:wp14="http://schemas.microsoft.com/office/word/2010/wordprocessingDrawing" xmlns:wp="http://schemas.openxmlformats.org/drawingml/2006/wordprocessingDrawing" xmlns:w10="urn:schemas-microsoft-com:office:word" xmlns:w="http://schemas.openxmlformats.org/wordprocessingml/2006/main" xmlns:w14="http://schemas.microsoft.com/office/word/2010/wordml" xmlns:w15="http://schemas.microsoft.com/office/word/2012/wordml" xmlns:wpg="http://schemas.microsoft.com/office/word/2010/wordprocessingGroup" xmlns:wpi="http://schemas.microsoft.com/office/word/2010/wordprocessingInk" xmlns:wne="http://schemas.microsoft.com/office/word/2006/wordml" xmlns:wps="http://schemas.microsoft.com/office/word/2010/wordprocessingShape" mc:Ignorable="w14 w15 wp14">
+<w:document xmlns:wpc="http://schemas.microsoft.com/office/word/2010/wordprocessingCanvas" xmlns:cx="http://schemas.microsoft.com/office/drawing/2014/chartex" xmlns:cx1="http://schemas.microsoft.com/office/drawing/2015/9/8/chartex" xmlns:cx2="http://schemas.microsoft.com/office/drawing/2015/10/21/chartex" xmlns:cx3="http://schemas.microsoft.com/office/drawing/2016/5/9/chartex" xmlns:cx4="http://schemas.microsoft.com/office/drawing/2016/5/10/chartex" xmlns:cx5="http://schemas.microsoft.com/office/drawing/2016/5/11/chartex" xmlns:mc="http://schemas.openxmlformats.org/markup-compatibility/2006" xmlns:o="urn:schemas-microsoft-com:office:office" xmlns:r="http://schemas.openxmlformats.org/officeDocument/2006/relationships" xmlns:m="http://schemas.openxmlformats.org/officeDocument/2006/math" xmlns:v="urn:schemas-microsoft-com:vml" xmlns:wp14="http://schemas.microsoft.com/office/word/2010/wordprocessingDrawing" xmlns:wp="http://schemas.openxmlformats.org/drawingml/2006/wordprocessingDrawing" xmlns:w10="urn:schemas-microsoft-com:office:word" xmlns:w="http://schemas.openxmlformats.org/wordprocessingml/2006/main" xmlns:w14="http://schemas.microsoft.com/office/word/2010/wordml" xmlns:w15="http://schemas.microsoft.com/office/word/2012/wordml" xmlns:w16se="http://schemas.microsoft.com/office/word/2015/wordml/symex" xmlns:wpg="http://schemas.microsoft.com/office/word/2010/wordprocessingGroup" xmlns:wpi="http://schemas.microsoft.com/office/word/2010/wordprocessingInk" xmlns:wne="http://schemas.microsoft.com/office/word/2006/wordml" xmlns:wps="http://schemas.microsoft.com/office/word/2010/wordprocessingShape" mc:Ignorable="w14 w15 w16se wp14">
   <w:body>
     <w:p>
       <w:pPr>
@@ -357,7 +357,6 @@
     </w:p>
     <w:p>
       <w:pPr>
-        <w:spacing w:before="100" w:beforeAutospacing="1" w:after="100" w:afterAutospacing="1"/>
         <w:rPr>
           <w:b/>
           <w:i/>
@@ -370,29 +369,411 @@
           <w:i/>
           <w:u w:val="single"/>
         </w:rPr>
+        <w:br w:type="page"/>
+      </w:r>
+    </w:p>
+    <w:p>
+      <w:pPr>
+        <w:spacing w:before="100" w:beforeAutospacing="1" w:after="100" w:afterAutospacing="1"/>
+        <w:rPr>
+          <w:b/>
+          <w:i/>
+          <w:u w:val="single"/>
+        </w:rPr>
+      </w:pPr>
+      <w:r>
+        <w:rPr>
+          <w:b/>
+          <w:i/>
+          <w:u w:val="single"/>
+        </w:rPr>
+        <w:lastRenderedPageBreak/>
         <w:t>ANSWER:</w:t>
       </w:r>
     </w:p>
     <w:p>
       <w:pPr>
         <w:spacing w:before="100" w:beforeAutospacing="1" w:after="100" w:afterAutospacing="1"/>
-      </w:pPr>
-      <w:r>
-        <w:t xml:space="preserve">Good start: </w:t>
-      </w:r>
-      <w:hyperlink r:id="rId5" w:history="1">
-        <w:r>
-          <w:rPr>
-            <w:rStyle w:val="Hyperlink"/>
-          </w:rPr>
-          <w:t>https://uw.instructure.com/courses/203870/pages/activity-3-writing-a-project-overview-statement</w:t>
-        </w:r>
-      </w:hyperlink>
-      <w:r>
-        <w:t xml:space="preserve"> </w:t>
+        <w:jc w:val="center"/>
+        <w:rPr>
+          <w:b/>
+          <w:sz w:val="36"/>
+          <w:szCs w:val="36"/>
+        </w:rPr>
+      </w:pPr>
+      <w:r>
+        <w:rPr>
+          <w:b/>
+          <w:sz w:val="36"/>
+          <w:szCs w:val="36"/>
+        </w:rPr>
+        <w:t>PROJECT OVERVIEW STATEMENT</w:t>
+      </w:r>
+    </w:p>
+    <w:p>
+      <w:pPr>
+        <w:rPr>
+          <w:b/>
+          <w:sz w:val="28"/>
+          <w:szCs w:val="28"/>
+        </w:rPr>
+      </w:pPr>
+      <w:r>
+        <w:rPr>
+          <w:b/>
+          <w:sz w:val="28"/>
+          <w:szCs w:val="28"/>
+        </w:rPr>
+        <w:t>Problem</w:t>
+      </w:r>
+    </w:p>
+    <w:p>
+      <w:pPr>
+        <w:pStyle w:val="ListParagraph"/>
+        <w:numPr>
+          <w:ilvl w:val="0"/>
+          <w:numId w:val="2"/>
+        </w:numPr>
+      </w:pPr>
+      <w:r>
+        <w:t xml:space="preserve">Living in a larger house provides better opportunity for families to raise kids: more space on the back yard, dedicated bedrooms, and better security.  </w:t>
+      </w:r>
+    </w:p>
+    <w:p>
+      <w:pPr>
+        <w:pStyle w:val="ListParagraph"/>
+        <w:numPr>
+          <w:ilvl w:val="0"/>
+          <w:numId w:val="2"/>
+        </w:numPr>
+      </w:pPr>
+      <w:r>
+        <w:t>Additionally, living in a larger house assumes having more storage space for the storing household supplies and vehicles.</w:t>
+      </w:r>
+    </w:p>
+    <w:p/>
+    <w:p>
+      <w:r>
+        <w:rPr>
+          <w:b/>
+          <w:sz w:val="28"/>
+          <w:szCs w:val="28"/>
+        </w:rPr>
+        <w:t>Goal</w:t>
+      </w:r>
+    </w:p>
+    <w:p>
+      <w:pPr>
+        <w:pStyle w:val="ListParagraph"/>
+        <w:numPr>
+          <w:ilvl w:val="0"/>
+          <w:numId w:val="2"/>
+        </w:numPr>
+      </w:pPr>
+      <w:r>
+        <w:t>The goal is to build a house for Jon Smith</w:t>
+      </w:r>
+      <w:r>
+        <w:t>’s family by the beginning of August.</w:t>
       </w:r>
       <w:bookmarkStart w:id="0" w:name="_GoBack"/>
       <w:bookmarkEnd w:id="0"/>
+      <w:r>
+        <w:t xml:space="preserve"> </w:t>
+      </w:r>
+    </w:p>
+    <w:p/>
+    <w:p>
+      <w:r>
+        <w:rPr>
+          <w:b/>
+          <w:sz w:val="28"/>
+          <w:szCs w:val="28"/>
+        </w:rPr>
+        <w:t>Objectives</w:t>
+      </w:r>
+    </w:p>
+    <w:p/>
+    <w:p>
+      <w:pPr>
+        <w:pStyle w:val="ListParagraph"/>
+        <w:numPr>
+          <w:ilvl w:val="0"/>
+          <w:numId w:val="2"/>
+        </w:numPr>
+      </w:pPr>
+      <w:r>
+        <w:t>Ensure that house is built to specifications</w:t>
+      </w:r>
+    </w:p>
+    <w:p>
+      <w:pPr>
+        <w:pStyle w:val="ListParagraph"/>
+        <w:numPr>
+          <w:ilvl w:val="0"/>
+          <w:numId w:val="2"/>
+        </w:numPr>
+      </w:pPr>
+      <w:r>
+        <w:t>Ensure that appliances and amenities requested are built to specifications</w:t>
+      </w:r>
+    </w:p>
+    <w:p>
+      <w:pPr>
+        <w:pStyle w:val="ListParagraph"/>
+        <w:numPr>
+          <w:ilvl w:val="0"/>
+          <w:numId w:val="2"/>
+        </w:numPr>
+      </w:pPr>
+      <w:r>
+        <w:t>Ensure that garden is ready for gardening when construction is completed</w:t>
+      </w:r>
+    </w:p>
+    <w:p/>
+    <w:p>
+      <w:r>
+        <w:rPr>
+          <w:b/>
+          <w:sz w:val="28"/>
+          <w:szCs w:val="28"/>
+        </w:rPr>
+        <w:t>Success</w:t>
+      </w:r>
+      <w:r>
+        <w:t xml:space="preserve"> </w:t>
+      </w:r>
+      <w:r>
+        <w:rPr>
+          <w:b/>
+          <w:sz w:val="28"/>
+          <w:szCs w:val="28"/>
+        </w:rPr>
+        <w:t>Criteria</w:t>
+      </w:r>
+    </w:p>
+    <w:p>
+      <w:pPr>
+        <w:pStyle w:val="ListParagraph"/>
+        <w:numPr>
+          <w:ilvl w:val="0"/>
+          <w:numId w:val="3"/>
+        </w:numPr>
+      </w:pPr>
+      <w:r>
+        <w:t>Sub Zero professional refrigerator</w:t>
+      </w:r>
+      <w:r>
+        <w:t xml:space="preserve"> is installed</w:t>
+      </w:r>
+    </w:p>
+    <w:p>
+      <w:pPr>
+        <w:pStyle w:val="ListParagraph"/>
+        <w:numPr>
+          <w:ilvl w:val="0"/>
+          <w:numId w:val="3"/>
+        </w:numPr>
+      </w:pPr>
+      <w:r>
+        <w:t>The house is a</w:t>
+      </w:r>
+      <w:r>
+        <w:t xml:space="preserve"> high-efficiency</w:t>
+      </w:r>
+      <w:r>
+        <w:t xml:space="preserve"> house</w:t>
+      </w:r>
+    </w:p>
+    <w:p>
+      <w:pPr>
+        <w:pStyle w:val="ListParagraph"/>
+        <w:numPr>
+          <w:ilvl w:val="0"/>
+          <w:numId w:val="3"/>
+        </w:numPr>
+      </w:pPr>
+      <w:r>
+        <w:t>Local and national building code compliant</w:t>
+      </w:r>
+    </w:p>
+    <w:p>
+      <w:pPr>
+        <w:pStyle w:val="ListParagraph"/>
+        <w:numPr>
+          <w:ilvl w:val="0"/>
+          <w:numId w:val="3"/>
+        </w:numPr>
+      </w:pPr>
+      <w:r>
+        <w:t>Garage is large enough to accommodate multiple cars</w:t>
+      </w:r>
+    </w:p>
+    <w:p>
+      <w:pPr>
+        <w:pStyle w:val="ListParagraph"/>
+        <w:numPr>
+          <w:ilvl w:val="0"/>
+          <w:numId w:val="3"/>
+        </w:numPr>
+      </w:pPr>
+      <w:r>
+        <w:t>The house is pre-wired for air conditioning</w:t>
+      </w:r>
+    </w:p>
+    <w:p>
+      <w:pPr>
+        <w:pStyle w:val="ListParagraph"/>
+        <w:numPr>
+          <w:ilvl w:val="0"/>
+          <w:numId w:val="3"/>
+        </w:numPr>
+      </w:pPr>
+      <w:r>
+        <w:t>Garden is prepared to accept the plants</w:t>
+      </w:r>
+    </w:p>
+    <w:p>
+      <w:pPr>
+        <w:pStyle w:val="ListParagraph"/>
+        <w:numPr>
+          <w:ilvl w:val="0"/>
+          <w:numId w:val="3"/>
+        </w:numPr>
+      </w:pPr>
+      <w:r>
+        <w:t>Quality is built in into the house</w:t>
+      </w:r>
+    </w:p>
+    <w:p/>
+    <w:p>
+      <w:r>
+        <w:rPr>
+          <w:b/>
+          <w:sz w:val="28"/>
+          <w:szCs w:val="28"/>
+        </w:rPr>
+        <w:t>Assumptions</w:t>
+      </w:r>
+    </w:p>
+    <w:p>
+      <w:pPr>
+        <w:pStyle w:val="ListParagraph"/>
+        <w:numPr>
+          <w:ilvl w:val="0"/>
+          <w:numId w:val="4"/>
+        </w:numPr>
+      </w:pPr>
+      <w:r>
+        <w:t>Construction budget is available</w:t>
+      </w:r>
+    </w:p>
+    <w:p>
+      <w:pPr>
+        <w:pStyle w:val="ListParagraph"/>
+        <w:numPr>
+          <w:ilvl w:val="0"/>
+          <w:numId w:val="4"/>
+        </w:numPr>
+      </w:pPr>
+      <w:r>
+        <w:t>Construction materials and machinery are available to rent</w:t>
+      </w:r>
+    </w:p>
+    <w:p>
+      <w:pPr>
+        <w:pStyle w:val="ListParagraph"/>
+        <w:numPr>
+          <w:ilvl w:val="0"/>
+          <w:numId w:val="4"/>
+        </w:numPr>
+      </w:pPr>
+      <w:r>
+        <w:t>Construction work crew is assembled and is available</w:t>
+      </w:r>
+    </w:p>
+    <w:p/>
+    <w:p>
+      <w:pPr>
+        <w:rPr>
+          <w:b/>
+          <w:sz w:val="28"/>
+          <w:szCs w:val="28"/>
+        </w:rPr>
+      </w:pPr>
+      <w:r>
+        <w:rPr>
+          <w:b/>
+          <w:sz w:val="28"/>
+          <w:szCs w:val="28"/>
+        </w:rPr>
+        <w:t>Risks</w:t>
+      </w:r>
+    </w:p>
+    <w:p>
+      <w:pPr>
+        <w:pStyle w:val="ListParagraph"/>
+        <w:numPr>
+          <w:ilvl w:val="0"/>
+          <w:numId w:val="4"/>
+        </w:numPr>
+      </w:pPr>
+      <w:r>
+        <w:t>Budget</w:t>
+      </w:r>
+      <w:r>
+        <w:t>:</w:t>
+      </w:r>
+      <w:r>
+        <w:t xml:space="preserve"> O</w:t>
+      </w:r>
+      <w:r>
+        <w:t>perating budget overrun</w:t>
+      </w:r>
+    </w:p>
+    <w:p>
+      <w:pPr>
+        <w:pStyle w:val="ListParagraph"/>
+        <w:numPr>
+          <w:ilvl w:val="0"/>
+          <w:numId w:val="4"/>
+        </w:numPr>
+        <w:rPr>
+          <w:rFonts w:ascii="Arial" w:hAnsi="Arial" w:cs="Arial"/>
+          <w:color w:val="222222"/>
+          <w:sz w:val="20"/>
+          <w:szCs w:val="20"/>
+        </w:rPr>
+      </w:pPr>
+      <w:r>
+        <w:t>Schedule: Project schedule overrun</w:t>
+      </w:r>
+    </w:p>
+    <w:p>
+      <w:pPr>
+        <w:pStyle w:val="ListParagraph"/>
+        <w:numPr>
+          <w:ilvl w:val="0"/>
+          <w:numId w:val="4"/>
+        </w:numPr>
+        <w:rPr>
+          <w:rFonts w:ascii="Arial" w:hAnsi="Arial" w:cs="Arial"/>
+          <w:color w:val="222222"/>
+          <w:sz w:val="20"/>
+          <w:szCs w:val="20"/>
+        </w:rPr>
+      </w:pPr>
+      <w:r>
+        <w:t>Technical:</w:t>
+      </w:r>
+      <w:r>
+        <w:t xml:space="preserve"> Technical or site/geographic issues</w:t>
+      </w:r>
+    </w:p>
+    <w:p>
+      <w:pPr>
+        <w:ind w:left="360"/>
+      </w:pPr>
     </w:p>
     <w:p>
       <w:pPr>
@@ -415,8 +796,1092 @@
 </file>
 
 <file path=word/numbering.xml><?xml version="1.0" encoding="utf-8"?>
-<w:numbering xmlns:wpc="http://schemas.microsoft.com/office/word/2010/wordprocessingCanvas" xmlns:mc="http://schemas.openxmlformats.org/markup-compatibility/2006" xmlns:o="urn:schemas-microsoft-com:office:office" xmlns:r="http://schemas.openxmlformats.org/officeDocument/2006/relationships" xmlns:m="http://schemas.openxmlformats.org/officeDocument/2006/math" xmlns:v="urn:schemas-microsoft-com:vml" xmlns:wp14="http://schemas.microsoft.com/office/word/2010/wordprocessingDrawing" xmlns:wp="http://schemas.openxmlformats.org/drawingml/2006/wordprocessingDrawing" xmlns:w10="urn:schemas-microsoft-com:office:word" xmlns:w="http://schemas.openxmlformats.org/wordprocessingml/2006/main" xmlns:w14="http://schemas.microsoft.com/office/word/2010/wordml" xmlns:w15="http://schemas.microsoft.com/office/word/2012/wordml" xmlns:wpg="http://schemas.microsoft.com/office/word/2010/wordprocessingGroup" xmlns:wpi="http://schemas.microsoft.com/office/word/2010/wordprocessingInk" xmlns:wne="http://schemas.microsoft.com/office/word/2006/wordml" xmlns:wps="http://schemas.microsoft.com/office/word/2010/wordprocessingShape" mc:Ignorable="w14 w15 wp14">
+<w:numbering xmlns:wpc="http://schemas.microsoft.com/office/word/2010/wordprocessingCanvas" xmlns:cx="http://schemas.microsoft.com/office/drawing/2014/chartex" xmlns:cx1="http://schemas.microsoft.com/office/drawing/2015/9/8/chartex" xmlns:cx2="http://schemas.microsoft.com/office/drawing/2015/10/21/chartex" xmlns:cx3="http://schemas.microsoft.com/office/drawing/2016/5/9/chartex" xmlns:cx4="http://schemas.microsoft.com/office/drawing/2016/5/10/chartex" xmlns:cx5="http://schemas.microsoft.com/office/drawing/2016/5/11/chartex" xmlns:mc="http://schemas.openxmlformats.org/markup-compatibility/2006" xmlns:o="urn:schemas-microsoft-com:office:office" xmlns:r="http://schemas.openxmlformats.org/officeDocument/2006/relationships" xmlns:m="http://schemas.openxmlformats.org/officeDocument/2006/math" xmlns:v="urn:schemas-microsoft-com:vml" xmlns:wp14="http://schemas.microsoft.com/office/word/2010/wordprocessingDrawing" xmlns:wp="http://schemas.openxmlformats.org/drawingml/2006/wordprocessingDrawing" xmlns:w10="urn:schemas-microsoft-com:office:word" xmlns:w="http://schemas.openxmlformats.org/wordprocessingml/2006/main" xmlns:w14="http://schemas.microsoft.com/office/word/2010/wordml" xmlns:w15="http://schemas.microsoft.com/office/word/2012/wordml" xmlns:w16se="http://schemas.microsoft.com/office/word/2015/wordml/symex" xmlns:wpg="http://schemas.microsoft.com/office/word/2010/wordprocessingGroup" xmlns:wpi="http://schemas.microsoft.com/office/word/2010/wordprocessingInk" xmlns:wne="http://schemas.microsoft.com/office/word/2006/wordml" xmlns:wps="http://schemas.microsoft.com/office/word/2010/wordprocessingShape" mc:Ignorable="w14 w15 w16se wp14">
   <w:abstractNum w:abstractNumId="0" w15:restartNumberingAfterBreak="0">
+    <w:nsid w:val="1385133C"/>
+    <w:multiLevelType w:val="multilevel"/>
+    <w:tmpl w:val="4B149F28"/>
+    <w:lvl w:ilvl="0">
+      <w:start w:val="1"/>
+      <w:numFmt w:val="bullet"/>
+      <w:lvlText w:val=""/>
+      <w:lvlJc w:val="left"/>
+      <w:pPr>
+        <w:tabs>
+          <w:tab w:val="num" w:pos="720"/>
+        </w:tabs>
+        <w:ind w:left="720" w:hanging="360"/>
+      </w:pPr>
+      <w:rPr>
+        <w:rFonts w:ascii="Symbol" w:hAnsi="Symbol" w:hint="default"/>
+        <w:sz w:val="20"/>
+      </w:rPr>
+    </w:lvl>
+    <w:lvl w:ilvl="1" w:tentative="1">
+      <w:start w:val="1"/>
+      <w:numFmt w:val="bullet"/>
+      <w:lvlText w:val="o"/>
+      <w:lvlJc w:val="left"/>
+      <w:pPr>
+        <w:tabs>
+          <w:tab w:val="num" w:pos="1440"/>
+        </w:tabs>
+        <w:ind w:left="1440" w:hanging="360"/>
+      </w:pPr>
+      <w:rPr>
+        <w:rFonts w:ascii="Courier New" w:hAnsi="Courier New" w:hint="default"/>
+        <w:sz w:val="20"/>
+      </w:rPr>
+    </w:lvl>
+    <w:lvl w:ilvl="2" w:tentative="1">
+      <w:start w:val="1"/>
+      <w:numFmt w:val="bullet"/>
+      <w:lvlText w:val=""/>
+      <w:lvlJc w:val="left"/>
+      <w:pPr>
+        <w:tabs>
+          <w:tab w:val="num" w:pos="2160"/>
+        </w:tabs>
+        <w:ind w:left="2160" w:hanging="360"/>
+      </w:pPr>
+      <w:rPr>
+        <w:rFonts w:ascii="Wingdings" w:hAnsi="Wingdings" w:hint="default"/>
+        <w:sz w:val="20"/>
+      </w:rPr>
+    </w:lvl>
+    <w:lvl w:ilvl="3" w:tentative="1">
+      <w:start w:val="1"/>
+      <w:numFmt w:val="bullet"/>
+      <w:lvlText w:val=""/>
+      <w:lvlJc w:val="left"/>
+      <w:pPr>
+        <w:tabs>
+          <w:tab w:val="num" w:pos="2880"/>
+        </w:tabs>
+        <w:ind w:left="2880" w:hanging="360"/>
+      </w:pPr>
+      <w:rPr>
+        <w:rFonts w:ascii="Wingdings" w:hAnsi="Wingdings" w:hint="default"/>
+        <w:sz w:val="20"/>
+      </w:rPr>
+    </w:lvl>
+    <w:lvl w:ilvl="4" w:tentative="1">
+      <w:start w:val="1"/>
+      <w:numFmt w:val="bullet"/>
+      <w:lvlText w:val=""/>
+      <w:lvlJc w:val="left"/>
+      <w:pPr>
+        <w:tabs>
+          <w:tab w:val="num" w:pos="3600"/>
+        </w:tabs>
+        <w:ind w:left="3600" w:hanging="360"/>
+      </w:pPr>
+      <w:rPr>
+        <w:rFonts w:ascii="Wingdings" w:hAnsi="Wingdings" w:hint="default"/>
+        <w:sz w:val="20"/>
+      </w:rPr>
+    </w:lvl>
+    <w:lvl w:ilvl="5" w:tentative="1">
+      <w:start w:val="1"/>
+      <w:numFmt w:val="bullet"/>
+      <w:lvlText w:val=""/>
+      <w:lvlJc w:val="left"/>
+      <w:pPr>
+        <w:tabs>
+          <w:tab w:val="num" w:pos="4320"/>
+        </w:tabs>
+        <w:ind w:left="4320" w:hanging="360"/>
+      </w:pPr>
+      <w:rPr>
+        <w:rFonts w:ascii="Wingdings" w:hAnsi="Wingdings" w:hint="default"/>
+        <w:sz w:val="20"/>
+      </w:rPr>
+    </w:lvl>
+    <w:lvl w:ilvl="6" w:tentative="1">
+      <w:start w:val="1"/>
+      <w:numFmt w:val="bullet"/>
+      <w:lvlText w:val=""/>
+      <w:lvlJc w:val="left"/>
+      <w:pPr>
+        <w:tabs>
+          <w:tab w:val="num" w:pos="5040"/>
+        </w:tabs>
+        <w:ind w:left="5040" w:hanging="360"/>
+      </w:pPr>
+      <w:rPr>
+        <w:rFonts w:ascii="Wingdings" w:hAnsi="Wingdings" w:hint="default"/>
+        <w:sz w:val="20"/>
+      </w:rPr>
+    </w:lvl>
+    <w:lvl w:ilvl="7" w:tentative="1">
+      <w:start w:val="1"/>
+      <w:numFmt w:val="bullet"/>
+      <w:lvlText w:val=""/>
+      <w:lvlJc w:val="left"/>
+      <w:pPr>
+        <w:tabs>
+          <w:tab w:val="num" w:pos="5760"/>
+        </w:tabs>
+        <w:ind w:left="5760" w:hanging="360"/>
+      </w:pPr>
+      <w:rPr>
+        <w:rFonts w:ascii="Wingdings" w:hAnsi="Wingdings" w:hint="default"/>
+        <w:sz w:val="20"/>
+      </w:rPr>
+    </w:lvl>
+    <w:lvl w:ilvl="8" w:tentative="1">
+      <w:start w:val="1"/>
+      <w:numFmt w:val="bullet"/>
+      <w:lvlText w:val=""/>
+      <w:lvlJc w:val="left"/>
+      <w:pPr>
+        <w:tabs>
+          <w:tab w:val="num" w:pos="6480"/>
+        </w:tabs>
+        <w:ind w:left="6480" w:hanging="360"/>
+      </w:pPr>
+      <w:rPr>
+        <w:rFonts w:ascii="Wingdings" w:hAnsi="Wingdings" w:hint="default"/>
+        <w:sz w:val="20"/>
+      </w:rPr>
+    </w:lvl>
+  </w:abstractNum>
+  <w:abstractNum w:abstractNumId="1" w15:restartNumberingAfterBreak="0">
+    <w:nsid w:val="2DC2368B"/>
+    <w:multiLevelType w:val="multilevel"/>
+    <w:tmpl w:val="8196C6F4"/>
+    <w:lvl w:ilvl="0">
+      <w:start w:val="1"/>
+      <w:numFmt w:val="bullet"/>
+      <w:lvlText w:val=""/>
+      <w:lvlJc w:val="left"/>
+      <w:pPr>
+        <w:tabs>
+          <w:tab w:val="num" w:pos="720"/>
+        </w:tabs>
+        <w:ind w:left="720" w:hanging="360"/>
+      </w:pPr>
+      <w:rPr>
+        <w:rFonts w:ascii="Symbol" w:hAnsi="Symbol" w:hint="default"/>
+        <w:sz w:val="20"/>
+      </w:rPr>
+    </w:lvl>
+    <w:lvl w:ilvl="1" w:tentative="1">
+      <w:start w:val="1"/>
+      <w:numFmt w:val="bullet"/>
+      <w:lvlText w:val="o"/>
+      <w:lvlJc w:val="left"/>
+      <w:pPr>
+        <w:tabs>
+          <w:tab w:val="num" w:pos="1440"/>
+        </w:tabs>
+        <w:ind w:left="1440" w:hanging="360"/>
+      </w:pPr>
+      <w:rPr>
+        <w:rFonts w:ascii="Courier New" w:hAnsi="Courier New" w:hint="default"/>
+        <w:sz w:val="20"/>
+      </w:rPr>
+    </w:lvl>
+    <w:lvl w:ilvl="2" w:tentative="1">
+      <w:start w:val="1"/>
+      <w:numFmt w:val="bullet"/>
+      <w:lvlText w:val=""/>
+      <w:lvlJc w:val="left"/>
+      <w:pPr>
+        <w:tabs>
+          <w:tab w:val="num" w:pos="2160"/>
+        </w:tabs>
+        <w:ind w:left="2160" w:hanging="360"/>
+      </w:pPr>
+      <w:rPr>
+        <w:rFonts w:ascii="Wingdings" w:hAnsi="Wingdings" w:hint="default"/>
+        <w:sz w:val="20"/>
+      </w:rPr>
+    </w:lvl>
+    <w:lvl w:ilvl="3" w:tentative="1">
+      <w:start w:val="1"/>
+      <w:numFmt w:val="bullet"/>
+      <w:lvlText w:val=""/>
+      <w:lvlJc w:val="left"/>
+      <w:pPr>
+        <w:tabs>
+          <w:tab w:val="num" w:pos="2880"/>
+        </w:tabs>
+        <w:ind w:left="2880" w:hanging="360"/>
+      </w:pPr>
+      <w:rPr>
+        <w:rFonts w:ascii="Wingdings" w:hAnsi="Wingdings" w:hint="default"/>
+        <w:sz w:val="20"/>
+      </w:rPr>
+    </w:lvl>
+    <w:lvl w:ilvl="4" w:tentative="1">
+      <w:start w:val="1"/>
+      <w:numFmt w:val="bullet"/>
+      <w:lvlText w:val=""/>
+      <w:lvlJc w:val="left"/>
+      <w:pPr>
+        <w:tabs>
+          <w:tab w:val="num" w:pos="3600"/>
+        </w:tabs>
+        <w:ind w:left="3600" w:hanging="360"/>
+      </w:pPr>
+      <w:rPr>
+        <w:rFonts w:ascii="Wingdings" w:hAnsi="Wingdings" w:hint="default"/>
+        <w:sz w:val="20"/>
+      </w:rPr>
+    </w:lvl>
+    <w:lvl w:ilvl="5" w:tentative="1">
+      <w:start w:val="1"/>
+      <w:numFmt w:val="bullet"/>
+      <w:lvlText w:val=""/>
+      <w:lvlJc w:val="left"/>
+      <w:pPr>
+        <w:tabs>
+          <w:tab w:val="num" w:pos="4320"/>
+        </w:tabs>
+        <w:ind w:left="4320" w:hanging="360"/>
+      </w:pPr>
+      <w:rPr>
+        <w:rFonts w:ascii="Wingdings" w:hAnsi="Wingdings" w:hint="default"/>
+        <w:sz w:val="20"/>
+      </w:rPr>
+    </w:lvl>
+    <w:lvl w:ilvl="6" w:tentative="1">
+      <w:start w:val="1"/>
+      <w:numFmt w:val="bullet"/>
+      <w:lvlText w:val=""/>
+      <w:lvlJc w:val="left"/>
+      <w:pPr>
+        <w:tabs>
+          <w:tab w:val="num" w:pos="5040"/>
+        </w:tabs>
+        <w:ind w:left="5040" w:hanging="360"/>
+      </w:pPr>
+      <w:rPr>
+        <w:rFonts w:ascii="Wingdings" w:hAnsi="Wingdings" w:hint="default"/>
+        <w:sz w:val="20"/>
+      </w:rPr>
+    </w:lvl>
+    <w:lvl w:ilvl="7" w:tentative="1">
+      <w:start w:val="1"/>
+      <w:numFmt w:val="bullet"/>
+      <w:lvlText w:val=""/>
+      <w:lvlJc w:val="left"/>
+      <w:pPr>
+        <w:tabs>
+          <w:tab w:val="num" w:pos="5760"/>
+        </w:tabs>
+        <w:ind w:left="5760" w:hanging="360"/>
+      </w:pPr>
+      <w:rPr>
+        <w:rFonts w:ascii="Wingdings" w:hAnsi="Wingdings" w:hint="default"/>
+        <w:sz w:val="20"/>
+      </w:rPr>
+    </w:lvl>
+    <w:lvl w:ilvl="8" w:tentative="1">
+      <w:start w:val="1"/>
+      <w:numFmt w:val="bullet"/>
+      <w:lvlText w:val=""/>
+      <w:lvlJc w:val="left"/>
+      <w:pPr>
+        <w:tabs>
+          <w:tab w:val="num" w:pos="6480"/>
+        </w:tabs>
+        <w:ind w:left="6480" w:hanging="360"/>
+      </w:pPr>
+      <w:rPr>
+        <w:rFonts w:ascii="Wingdings" w:hAnsi="Wingdings" w:hint="default"/>
+        <w:sz w:val="20"/>
+      </w:rPr>
+    </w:lvl>
+  </w:abstractNum>
+  <w:abstractNum w:abstractNumId="2" w15:restartNumberingAfterBreak="0">
+    <w:nsid w:val="32A81522"/>
+    <w:multiLevelType w:val="hybridMultilevel"/>
+    <w:tmpl w:val="F37A4544"/>
+    <w:lvl w:ilvl="0" w:tplc="04090001">
+      <w:start w:val="1"/>
+      <w:numFmt w:val="bullet"/>
+      <w:lvlText w:val=""/>
+      <w:lvlJc w:val="left"/>
+      <w:pPr>
+        <w:ind w:left="720" w:hanging="360"/>
+      </w:pPr>
+      <w:rPr>
+        <w:rFonts w:ascii="Symbol" w:hAnsi="Symbol" w:hint="default"/>
+      </w:rPr>
+    </w:lvl>
+    <w:lvl w:ilvl="1" w:tplc="04090003" w:tentative="1">
+      <w:start w:val="1"/>
+      <w:numFmt w:val="bullet"/>
+      <w:lvlText w:val="o"/>
+      <w:lvlJc w:val="left"/>
+      <w:pPr>
+        <w:ind w:left="1440" w:hanging="360"/>
+      </w:pPr>
+      <w:rPr>
+        <w:rFonts w:ascii="Courier New" w:hAnsi="Courier New" w:cs="Courier New" w:hint="default"/>
+      </w:rPr>
+    </w:lvl>
+    <w:lvl w:ilvl="2" w:tplc="04090005" w:tentative="1">
+      <w:start w:val="1"/>
+      <w:numFmt w:val="bullet"/>
+      <w:lvlText w:val=""/>
+      <w:lvlJc w:val="left"/>
+      <w:pPr>
+        <w:ind w:left="2160" w:hanging="360"/>
+      </w:pPr>
+      <w:rPr>
+        <w:rFonts w:ascii="Wingdings" w:hAnsi="Wingdings" w:hint="default"/>
+      </w:rPr>
+    </w:lvl>
+    <w:lvl w:ilvl="3" w:tplc="04090001" w:tentative="1">
+      <w:start w:val="1"/>
+      <w:numFmt w:val="bullet"/>
+      <w:lvlText w:val=""/>
+      <w:lvlJc w:val="left"/>
+      <w:pPr>
+        <w:ind w:left="2880" w:hanging="360"/>
+      </w:pPr>
+      <w:rPr>
+        <w:rFonts w:ascii="Symbol" w:hAnsi="Symbol" w:hint="default"/>
+      </w:rPr>
+    </w:lvl>
+    <w:lvl w:ilvl="4" w:tplc="04090003" w:tentative="1">
+      <w:start w:val="1"/>
+      <w:numFmt w:val="bullet"/>
+      <w:lvlText w:val="o"/>
+      <w:lvlJc w:val="left"/>
+      <w:pPr>
+        <w:ind w:left="3600" w:hanging="360"/>
+      </w:pPr>
+      <w:rPr>
+        <w:rFonts w:ascii="Courier New" w:hAnsi="Courier New" w:cs="Courier New" w:hint="default"/>
+      </w:rPr>
+    </w:lvl>
+    <w:lvl w:ilvl="5" w:tplc="04090005" w:tentative="1">
+      <w:start w:val="1"/>
+      <w:numFmt w:val="bullet"/>
+      <w:lvlText w:val=""/>
+      <w:lvlJc w:val="left"/>
+      <w:pPr>
+        <w:ind w:left="4320" w:hanging="360"/>
+      </w:pPr>
+      <w:rPr>
+        <w:rFonts w:ascii="Wingdings" w:hAnsi="Wingdings" w:hint="default"/>
+      </w:rPr>
+    </w:lvl>
+    <w:lvl w:ilvl="6" w:tplc="04090001" w:tentative="1">
+      <w:start w:val="1"/>
+      <w:numFmt w:val="bullet"/>
+      <w:lvlText w:val=""/>
+      <w:lvlJc w:val="left"/>
+      <w:pPr>
+        <w:ind w:left="5040" w:hanging="360"/>
+      </w:pPr>
+      <w:rPr>
+        <w:rFonts w:ascii="Symbol" w:hAnsi="Symbol" w:hint="default"/>
+      </w:rPr>
+    </w:lvl>
+    <w:lvl w:ilvl="7" w:tplc="04090003" w:tentative="1">
+      <w:start w:val="1"/>
+      <w:numFmt w:val="bullet"/>
+      <w:lvlText w:val="o"/>
+      <w:lvlJc w:val="left"/>
+      <w:pPr>
+        <w:ind w:left="5760" w:hanging="360"/>
+      </w:pPr>
+      <w:rPr>
+        <w:rFonts w:ascii="Courier New" w:hAnsi="Courier New" w:cs="Courier New" w:hint="default"/>
+      </w:rPr>
+    </w:lvl>
+    <w:lvl w:ilvl="8" w:tplc="04090005" w:tentative="1">
+      <w:start w:val="1"/>
+      <w:numFmt w:val="bullet"/>
+      <w:lvlText w:val=""/>
+      <w:lvlJc w:val="left"/>
+      <w:pPr>
+        <w:ind w:left="6480" w:hanging="360"/>
+      </w:pPr>
+      <w:rPr>
+        <w:rFonts w:ascii="Wingdings" w:hAnsi="Wingdings" w:hint="default"/>
+      </w:rPr>
+    </w:lvl>
+  </w:abstractNum>
+  <w:abstractNum w:abstractNumId="3" w15:restartNumberingAfterBreak="0">
+    <w:nsid w:val="362C0448"/>
+    <w:multiLevelType w:val="multilevel"/>
+    <w:tmpl w:val="D21CFA8E"/>
+    <w:lvl w:ilvl="0">
+      <w:start w:val="1"/>
+      <w:numFmt w:val="bullet"/>
+      <w:lvlText w:val=""/>
+      <w:lvlJc w:val="left"/>
+      <w:pPr>
+        <w:tabs>
+          <w:tab w:val="num" w:pos="720"/>
+        </w:tabs>
+        <w:ind w:left="720" w:hanging="360"/>
+      </w:pPr>
+      <w:rPr>
+        <w:rFonts w:ascii="Symbol" w:hAnsi="Symbol" w:hint="default"/>
+        <w:sz w:val="20"/>
+      </w:rPr>
+    </w:lvl>
+    <w:lvl w:ilvl="1" w:tentative="1">
+      <w:start w:val="1"/>
+      <w:numFmt w:val="bullet"/>
+      <w:lvlText w:val="o"/>
+      <w:lvlJc w:val="left"/>
+      <w:pPr>
+        <w:tabs>
+          <w:tab w:val="num" w:pos="1440"/>
+        </w:tabs>
+        <w:ind w:left="1440" w:hanging="360"/>
+      </w:pPr>
+      <w:rPr>
+        <w:rFonts w:ascii="Courier New" w:hAnsi="Courier New" w:hint="default"/>
+        <w:sz w:val="20"/>
+      </w:rPr>
+    </w:lvl>
+    <w:lvl w:ilvl="2" w:tentative="1">
+      <w:start w:val="1"/>
+      <w:numFmt w:val="bullet"/>
+      <w:lvlText w:val=""/>
+      <w:lvlJc w:val="left"/>
+      <w:pPr>
+        <w:tabs>
+          <w:tab w:val="num" w:pos="2160"/>
+        </w:tabs>
+        <w:ind w:left="2160" w:hanging="360"/>
+      </w:pPr>
+      <w:rPr>
+        <w:rFonts w:ascii="Wingdings" w:hAnsi="Wingdings" w:hint="default"/>
+        <w:sz w:val="20"/>
+      </w:rPr>
+    </w:lvl>
+    <w:lvl w:ilvl="3" w:tentative="1">
+      <w:start w:val="1"/>
+      <w:numFmt w:val="bullet"/>
+      <w:lvlText w:val=""/>
+      <w:lvlJc w:val="left"/>
+      <w:pPr>
+        <w:tabs>
+          <w:tab w:val="num" w:pos="2880"/>
+        </w:tabs>
+        <w:ind w:left="2880" w:hanging="360"/>
+      </w:pPr>
+      <w:rPr>
+        <w:rFonts w:ascii="Wingdings" w:hAnsi="Wingdings" w:hint="default"/>
+        <w:sz w:val="20"/>
+      </w:rPr>
+    </w:lvl>
+    <w:lvl w:ilvl="4" w:tentative="1">
+      <w:start w:val="1"/>
+      <w:numFmt w:val="bullet"/>
+      <w:lvlText w:val=""/>
+      <w:lvlJc w:val="left"/>
+      <w:pPr>
+        <w:tabs>
+          <w:tab w:val="num" w:pos="3600"/>
+        </w:tabs>
+        <w:ind w:left="3600" w:hanging="360"/>
+      </w:pPr>
+      <w:rPr>
+        <w:rFonts w:ascii="Wingdings" w:hAnsi="Wingdings" w:hint="default"/>
+        <w:sz w:val="20"/>
+      </w:rPr>
+    </w:lvl>
+    <w:lvl w:ilvl="5" w:tentative="1">
+      <w:start w:val="1"/>
+      <w:numFmt w:val="bullet"/>
+      <w:lvlText w:val=""/>
+      <w:lvlJc w:val="left"/>
+      <w:pPr>
+        <w:tabs>
+          <w:tab w:val="num" w:pos="4320"/>
+        </w:tabs>
+        <w:ind w:left="4320" w:hanging="360"/>
+      </w:pPr>
+      <w:rPr>
+        <w:rFonts w:ascii="Wingdings" w:hAnsi="Wingdings" w:hint="default"/>
+        <w:sz w:val="20"/>
+      </w:rPr>
+    </w:lvl>
+    <w:lvl w:ilvl="6" w:tentative="1">
+      <w:start w:val="1"/>
+      <w:numFmt w:val="bullet"/>
+      <w:lvlText w:val=""/>
+      <w:lvlJc w:val="left"/>
+      <w:pPr>
+        <w:tabs>
+          <w:tab w:val="num" w:pos="5040"/>
+        </w:tabs>
+        <w:ind w:left="5040" w:hanging="360"/>
+      </w:pPr>
+      <w:rPr>
+        <w:rFonts w:ascii="Wingdings" w:hAnsi="Wingdings" w:hint="default"/>
+        <w:sz w:val="20"/>
+      </w:rPr>
+    </w:lvl>
+    <w:lvl w:ilvl="7" w:tentative="1">
+      <w:start w:val="1"/>
+      <w:numFmt w:val="bullet"/>
+      <w:lvlText w:val=""/>
+      <w:lvlJc w:val="left"/>
+      <w:pPr>
+        <w:tabs>
+          <w:tab w:val="num" w:pos="5760"/>
+        </w:tabs>
+        <w:ind w:left="5760" w:hanging="360"/>
+      </w:pPr>
+      <w:rPr>
+        <w:rFonts w:ascii="Wingdings" w:hAnsi="Wingdings" w:hint="default"/>
+        <w:sz w:val="20"/>
+      </w:rPr>
+    </w:lvl>
+    <w:lvl w:ilvl="8" w:tentative="1">
+      <w:start w:val="1"/>
+      <w:numFmt w:val="bullet"/>
+      <w:lvlText w:val=""/>
+      <w:lvlJc w:val="left"/>
+      <w:pPr>
+        <w:tabs>
+          <w:tab w:val="num" w:pos="6480"/>
+        </w:tabs>
+        <w:ind w:left="6480" w:hanging="360"/>
+      </w:pPr>
+      <w:rPr>
+        <w:rFonts w:ascii="Wingdings" w:hAnsi="Wingdings" w:hint="default"/>
+        <w:sz w:val="20"/>
+      </w:rPr>
+    </w:lvl>
+  </w:abstractNum>
+  <w:abstractNum w:abstractNumId="4" w15:restartNumberingAfterBreak="0">
+    <w:nsid w:val="457E256A"/>
+    <w:multiLevelType w:val="hybridMultilevel"/>
+    <w:tmpl w:val="FFA626C0"/>
+    <w:lvl w:ilvl="0" w:tplc="04090001">
+      <w:start w:val="1"/>
+      <w:numFmt w:val="bullet"/>
+      <w:lvlText w:val=""/>
+      <w:lvlJc w:val="left"/>
+      <w:pPr>
+        <w:ind w:left="720" w:hanging="360"/>
+      </w:pPr>
+      <w:rPr>
+        <w:rFonts w:ascii="Symbol" w:hAnsi="Symbol" w:hint="default"/>
+      </w:rPr>
+    </w:lvl>
+    <w:lvl w:ilvl="1" w:tplc="04090003" w:tentative="1">
+      <w:start w:val="1"/>
+      <w:numFmt w:val="bullet"/>
+      <w:lvlText w:val="o"/>
+      <w:lvlJc w:val="left"/>
+      <w:pPr>
+        <w:ind w:left="1440" w:hanging="360"/>
+      </w:pPr>
+      <w:rPr>
+        <w:rFonts w:ascii="Courier New" w:hAnsi="Courier New" w:cs="Courier New" w:hint="default"/>
+      </w:rPr>
+    </w:lvl>
+    <w:lvl w:ilvl="2" w:tplc="04090005" w:tentative="1">
+      <w:start w:val="1"/>
+      <w:numFmt w:val="bullet"/>
+      <w:lvlText w:val=""/>
+      <w:lvlJc w:val="left"/>
+      <w:pPr>
+        <w:ind w:left="2160" w:hanging="360"/>
+      </w:pPr>
+      <w:rPr>
+        <w:rFonts w:ascii="Wingdings" w:hAnsi="Wingdings" w:hint="default"/>
+      </w:rPr>
+    </w:lvl>
+    <w:lvl w:ilvl="3" w:tplc="04090001" w:tentative="1">
+      <w:start w:val="1"/>
+      <w:numFmt w:val="bullet"/>
+      <w:lvlText w:val=""/>
+      <w:lvlJc w:val="left"/>
+      <w:pPr>
+        <w:ind w:left="2880" w:hanging="360"/>
+      </w:pPr>
+      <w:rPr>
+        <w:rFonts w:ascii="Symbol" w:hAnsi="Symbol" w:hint="default"/>
+      </w:rPr>
+    </w:lvl>
+    <w:lvl w:ilvl="4" w:tplc="04090003" w:tentative="1">
+      <w:start w:val="1"/>
+      <w:numFmt w:val="bullet"/>
+      <w:lvlText w:val="o"/>
+      <w:lvlJc w:val="left"/>
+      <w:pPr>
+        <w:ind w:left="3600" w:hanging="360"/>
+      </w:pPr>
+      <w:rPr>
+        <w:rFonts w:ascii="Courier New" w:hAnsi="Courier New" w:cs="Courier New" w:hint="default"/>
+      </w:rPr>
+    </w:lvl>
+    <w:lvl w:ilvl="5" w:tplc="04090005" w:tentative="1">
+      <w:start w:val="1"/>
+      <w:numFmt w:val="bullet"/>
+      <w:lvlText w:val=""/>
+      <w:lvlJc w:val="left"/>
+      <w:pPr>
+        <w:ind w:left="4320" w:hanging="360"/>
+      </w:pPr>
+      <w:rPr>
+        <w:rFonts w:ascii="Wingdings" w:hAnsi="Wingdings" w:hint="default"/>
+      </w:rPr>
+    </w:lvl>
+    <w:lvl w:ilvl="6" w:tplc="04090001" w:tentative="1">
+      <w:start w:val="1"/>
+      <w:numFmt w:val="bullet"/>
+      <w:lvlText w:val=""/>
+      <w:lvlJc w:val="left"/>
+      <w:pPr>
+        <w:ind w:left="5040" w:hanging="360"/>
+      </w:pPr>
+      <w:rPr>
+        <w:rFonts w:ascii="Symbol" w:hAnsi="Symbol" w:hint="default"/>
+      </w:rPr>
+    </w:lvl>
+    <w:lvl w:ilvl="7" w:tplc="04090003" w:tentative="1">
+      <w:start w:val="1"/>
+      <w:numFmt w:val="bullet"/>
+      <w:lvlText w:val="o"/>
+      <w:lvlJc w:val="left"/>
+      <w:pPr>
+        <w:ind w:left="5760" w:hanging="360"/>
+      </w:pPr>
+      <w:rPr>
+        <w:rFonts w:ascii="Courier New" w:hAnsi="Courier New" w:cs="Courier New" w:hint="default"/>
+      </w:rPr>
+    </w:lvl>
+    <w:lvl w:ilvl="8" w:tplc="04090005" w:tentative="1">
+      <w:start w:val="1"/>
+      <w:numFmt w:val="bullet"/>
+      <w:lvlText w:val=""/>
+      <w:lvlJc w:val="left"/>
+      <w:pPr>
+        <w:ind w:left="6480" w:hanging="360"/>
+      </w:pPr>
+      <w:rPr>
+        <w:rFonts w:ascii="Wingdings" w:hAnsi="Wingdings" w:hint="default"/>
+      </w:rPr>
+    </w:lvl>
+  </w:abstractNum>
+  <w:abstractNum w:abstractNumId="5" w15:restartNumberingAfterBreak="0">
+    <w:nsid w:val="49592677"/>
+    <w:multiLevelType w:val="multilevel"/>
+    <w:tmpl w:val="BB0895DA"/>
+    <w:lvl w:ilvl="0">
+      <w:start w:val="1"/>
+      <w:numFmt w:val="bullet"/>
+      <w:lvlText w:val=""/>
+      <w:lvlJc w:val="left"/>
+      <w:pPr>
+        <w:tabs>
+          <w:tab w:val="num" w:pos="720"/>
+        </w:tabs>
+        <w:ind w:left="720" w:hanging="360"/>
+      </w:pPr>
+      <w:rPr>
+        <w:rFonts w:ascii="Symbol" w:hAnsi="Symbol" w:hint="default"/>
+        <w:sz w:val="20"/>
+      </w:rPr>
+    </w:lvl>
+    <w:lvl w:ilvl="1" w:tentative="1">
+      <w:start w:val="1"/>
+      <w:numFmt w:val="bullet"/>
+      <w:lvlText w:val="o"/>
+      <w:lvlJc w:val="left"/>
+      <w:pPr>
+        <w:tabs>
+          <w:tab w:val="num" w:pos="1440"/>
+        </w:tabs>
+        <w:ind w:left="1440" w:hanging="360"/>
+      </w:pPr>
+      <w:rPr>
+        <w:rFonts w:ascii="Courier New" w:hAnsi="Courier New" w:hint="default"/>
+        <w:sz w:val="20"/>
+      </w:rPr>
+    </w:lvl>
+    <w:lvl w:ilvl="2" w:tentative="1">
+      <w:start w:val="1"/>
+      <w:numFmt w:val="bullet"/>
+      <w:lvlText w:val=""/>
+      <w:lvlJc w:val="left"/>
+      <w:pPr>
+        <w:tabs>
+          <w:tab w:val="num" w:pos="2160"/>
+        </w:tabs>
+        <w:ind w:left="2160" w:hanging="360"/>
+      </w:pPr>
+      <w:rPr>
+        <w:rFonts w:ascii="Wingdings" w:hAnsi="Wingdings" w:hint="default"/>
+        <w:sz w:val="20"/>
+      </w:rPr>
+    </w:lvl>
+    <w:lvl w:ilvl="3" w:tentative="1">
+      <w:start w:val="1"/>
+      <w:numFmt w:val="bullet"/>
+      <w:lvlText w:val=""/>
+      <w:lvlJc w:val="left"/>
+      <w:pPr>
+        <w:tabs>
+          <w:tab w:val="num" w:pos="2880"/>
+        </w:tabs>
+        <w:ind w:left="2880" w:hanging="360"/>
+      </w:pPr>
+      <w:rPr>
+        <w:rFonts w:ascii="Wingdings" w:hAnsi="Wingdings" w:hint="default"/>
+        <w:sz w:val="20"/>
+      </w:rPr>
+    </w:lvl>
+    <w:lvl w:ilvl="4" w:tentative="1">
+      <w:start w:val="1"/>
+      <w:numFmt w:val="bullet"/>
+      <w:lvlText w:val=""/>
+      <w:lvlJc w:val="left"/>
+      <w:pPr>
+        <w:tabs>
+          <w:tab w:val="num" w:pos="3600"/>
+        </w:tabs>
+        <w:ind w:left="3600" w:hanging="360"/>
+      </w:pPr>
+      <w:rPr>
+        <w:rFonts w:ascii="Wingdings" w:hAnsi="Wingdings" w:hint="default"/>
+        <w:sz w:val="20"/>
+      </w:rPr>
+    </w:lvl>
+    <w:lvl w:ilvl="5" w:tentative="1">
+      <w:start w:val="1"/>
+      <w:numFmt w:val="bullet"/>
+      <w:lvlText w:val=""/>
+      <w:lvlJc w:val="left"/>
+      <w:pPr>
+        <w:tabs>
+          <w:tab w:val="num" w:pos="4320"/>
+        </w:tabs>
+        <w:ind w:left="4320" w:hanging="360"/>
+      </w:pPr>
+      <w:rPr>
+        <w:rFonts w:ascii="Wingdings" w:hAnsi="Wingdings" w:hint="default"/>
+        <w:sz w:val="20"/>
+      </w:rPr>
+    </w:lvl>
+    <w:lvl w:ilvl="6" w:tentative="1">
+      <w:start w:val="1"/>
+      <w:numFmt w:val="bullet"/>
+      <w:lvlText w:val=""/>
+      <w:lvlJc w:val="left"/>
+      <w:pPr>
+        <w:tabs>
+          <w:tab w:val="num" w:pos="5040"/>
+        </w:tabs>
+        <w:ind w:left="5040" w:hanging="360"/>
+      </w:pPr>
+      <w:rPr>
+        <w:rFonts w:ascii="Wingdings" w:hAnsi="Wingdings" w:hint="default"/>
+        <w:sz w:val="20"/>
+      </w:rPr>
+    </w:lvl>
+    <w:lvl w:ilvl="7" w:tentative="1">
+      <w:start w:val="1"/>
+      <w:numFmt w:val="bullet"/>
+      <w:lvlText w:val=""/>
+      <w:lvlJc w:val="left"/>
+      <w:pPr>
+        <w:tabs>
+          <w:tab w:val="num" w:pos="5760"/>
+        </w:tabs>
+        <w:ind w:left="5760" w:hanging="360"/>
+      </w:pPr>
+      <w:rPr>
+        <w:rFonts w:ascii="Wingdings" w:hAnsi="Wingdings" w:hint="default"/>
+        <w:sz w:val="20"/>
+      </w:rPr>
+    </w:lvl>
+    <w:lvl w:ilvl="8" w:tentative="1">
+      <w:start w:val="1"/>
+      <w:numFmt w:val="bullet"/>
+      <w:lvlText w:val=""/>
+      <w:lvlJc w:val="left"/>
+      <w:pPr>
+        <w:tabs>
+          <w:tab w:val="num" w:pos="6480"/>
+        </w:tabs>
+        <w:ind w:left="6480" w:hanging="360"/>
+      </w:pPr>
+      <w:rPr>
+        <w:rFonts w:ascii="Wingdings" w:hAnsi="Wingdings" w:hint="default"/>
+        <w:sz w:val="20"/>
+      </w:rPr>
+    </w:lvl>
+  </w:abstractNum>
+  <w:abstractNum w:abstractNumId="6" w15:restartNumberingAfterBreak="0">
+    <w:nsid w:val="4AFD0AD5"/>
+    <w:multiLevelType w:val="hybridMultilevel"/>
+    <w:tmpl w:val="5F1629C0"/>
+    <w:lvl w:ilvl="0" w:tplc="04090001">
+      <w:start w:val="1"/>
+      <w:numFmt w:val="bullet"/>
+      <w:lvlText w:val=""/>
+      <w:lvlJc w:val="left"/>
+      <w:pPr>
+        <w:ind w:left="720" w:hanging="360"/>
+      </w:pPr>
+      <w:rPr>
+        <w:rFonts w:ascii="Symbol" w:hAnsi="Symbol" w:hint="default"/>
+      </w:rPr>
+    </w:lvl>
+    <w:lvl w:ilvl="1" w:tplc="04090003" w:tentative="1">
+      <w:start w:val="1"/>
+      <w:numFmt w:val="bullet"/>
+      <w:lvlText w:val="o"/>
+      <w:lvlJc w:val="left"/>
+      <w:pPr>
+        <w:ind w:left="1440" w:hanging="360"/>
+      </w:pPr>
+      <w:rPr>
+        <w:rFonts w:ascii="Courier New" w:hAnsi="Courier New" w:cs="Courier New" w:hint="default"/>
+      </w:rPr>
+    </w:lvl>
+    <w:lvl w:ilvl="2" w:tplc="04090005" w:tentative="1">
+      <w:start w:val="1"/>
+      <w:numFmt w:val="bullet"/>
+      <w:lvlText w:val=""/>
+      <w:lvlJc w:val="left"/>
+      <w:pPr>
+        <w:ind w:left="2160" w:hanging="360"/>
+      </w:pPr>
+      <w:rPr>
+        <w:rFonts w:ascii="Wingdings" w:hAnsi="Wingdings" w:hint="default"/>
+      </w:rPr>
+    </w:lvl>
+    <w:lvl w:ilvl="3" w:tplc="04090001" w:tentative="1">
+      <w:start w:val="1"/>
+      <w:numFmt w:val="bullet"/>
+      <w:lvlText w:val=""/>
+      <w:lvlJc w:val="left"/>
+      <w:pPr>
+        <w:ind w:left="2880" w:hanging="360"/>
+      </w:pPr>
+      <w:rPr>
+        <w:rFonts w:ascii="Symbol" w:hAnsi="Symbol" w:hint="default"/>
+      </w:rPr>
+    </w:lvl>
+    <w:lvl w:ilvl="4" w:tplc="04090003" w:tentative="1">
+      <w:start w:val="1"/>
+      <w:numFmt w:val="bullet"/>
+      <w:lvlText w:val="o"/>
+      <w:lvlJc w:val="left"/>
+      <w:pPr>
+        <w:ind w:left="3600" w:hanging="360"/>
+      </w:pPr>
+      <w:rPr>
+        <w:rFonts w:ascii="Courier New" w:hAnsi="Courier New" w:cs="Courier New" w:hint="default"/>
+      </w:rPr>
+    </w:lvl>
+    <w:lvl w:ilvl="5" w:tplc="04090005" w:tentative="1">
+      <w:start w:val="1"/>
+      <w:numFmt w:val="bullet"/>
+      <w:lvlText w:val=""/>
+      <w:lvlJc w:val="left"/>
+      <w:pPr>
+        <w:ind w:left="4320" w:hanging="360"/>
+      </w:pPr>
+      <w:rPr>
+        <w:rFonts w:ascii="Wingdings" w:hAnsi="Wingdings" w:hint="default"/>
+      </w:rPr>
+    </w:lvl>
+    <w:lvl w:ilvl="6" w:tplc="04090001" w:tentative="1">
+      <w:start w:val="1"/>
+      <w:numFmt w:val="bullet"/>
+      <w:lvlText w:val=""/>
+      <w:lvlJc w:val="left"/>
+      <w:pPr>
+        <w:ind w:left="5040" w:hanging="360"/>
+      </w:pPr>
+      <w:rPr>
+        <w:rFonts w:ascii="Symbol" w:hAnsi="Symbol" w:hint="default"/>
+      </w:rPr>
+    </w:lvl>
+    <w:lvl w:ilvl="7" w:tplc="04090003" w:tentative="1">
+      <w:start w:val="1"/>
+      <w:numFmt w:val="bullet"/>
+      <w:lvlText w:val="o"/>
+      <w:lvlJc w:val="left"/>
+      <w:pPr>
+        <w:ind w:left="5760" w:hanging="360"/>
+      </w:pPr>
+      <w:rPr>
+        <w:rFonts w:ascii="Courier New" w:hAnsi="Courier New" w:cs="Courier New" w:hint="default"/>
+      </w:rPr>
+    </w:lvl>
+    <w:lvl w:ilvl="8" w:tplc="04090005" w:tentative="1">
+      <w:start w:val="1"/>
+      <w:numFmt w:val="bullet"/>
+      <w:lvlText w:val=""/>
+      <w:lvlJc w:val="left"/>
+      <w:pPr>
+        <w:ind w:left="6480" w:hanging="360"/>
+      </w:pPr>
+      <w:rPr>
+        <w:rFonts w:ascii="Wingdings" w:hAnsi="Wingdings" w:hint="default"/>
+      </w:rPr>
+    </w:lvl>
+  </w:abstractNum>
+  <w:abstractNum w:abstractNumId="7" w15:restartNumberingAfterBreak="0">
+    <w:nsid w:val="52F37175"/>
+    <w:multiLevelType w:val="multilevel"/>
+    <w:tmpl w:val="AB768404"/>
+    <w:lvl w:ilvl="0">
+      <w:start w:val="1"/>
+      <w:numFmt w:val="bullet"/>
+      <w:lvlText w:val=""/>
+      <w:lvlJc w:val="left"/>
+      <w:pPr>
+        <w:tabs>
+          <w:tab w:val="num" w:pos="720"/>
+        </w:tabs>
+        <w:ind w:left="720" w:hanging="360"/>
+      </w:pPr>
+      <w:rPr>
+        <w:rFonts w:ascii="Symbol" w:hAnsi="Symbol" w:hint="default"/>
+        <w:sz w:val="20"/>
+      </w:rPr>
+    </w:lvl>
+    <w:lvl w:ilvl="1" w:tentative="1">
+      <w:start w:val="1"/>
+      <w:numFmt w:val="bullet"/>
+      <w:lvlText w:val="o"/>
+      <w:lvlJc w:val="left"/>
+      <w:pPr>
+        <w:tabs>
+          <w:tab w:val="num" w:pos="1440"/>
+        </w:tabs>
+        <w:ind w:left="1440" w:hanging="360"/>
+      </w:pPr>
+      <w:rPr>
+        <w:rFonts w:ascii="Courier New" w:hAnsi="Courier New" w:hint="default"/>
+        <w:sz w:val="20"/>
+      </w:rPr>
+    </w:lvl>
+    <w:lvl w:ilvl="2" w:tentative="1">
+      <w:start w:val="1"/>
+      <w:numFmt w:val="bullet"/>
+      <w:lvlText w:val=""/>
+      <w:lvlJc w:val="left"/>
+      <w:pPr>
+        <w:tabs>
+          <w:tab w:val="num" w:pos="2160"/>
+        </w:tabs>
+        <w:ind w:left="2160" w:hanging="360"/>
+      </w:pPr>
+      <w:rPr>
+        <w:rFonts w:ascii="Wingdings" w:hAnsi="Wingdings" w:hint="default"/>
+        <w:sz w:val="20"/>
+      </w:rPr>
+    </w:lvl>
+    <w:lvl w:ilvl="3" w:tentative="1">
+      <w:start w:val="1"/>
+      <w:numFmt w:val="bullet"/>
+      <w:lvlText w:val=""/>
+      <w:lvlJc w:val="left"/>
+      <w:pPr>
+        <w:tabs>
+          <w:tab w:val="num" w:pos="2880"/>
+        </w:tabs>
+        <w:ind w:left="2880" w:hanging="360"/>
+      </w:pPr>
+      <w:rPr>
+        <w:rFonts w:ascii="Wingdings" w:hAnsi="Wingdings" w:hint="default"/>
+        <w:sz w:val="20"/>
+      </w:rPr>
+    </w:lvl>
+    <w:lvl w:ilvl="4" w:tentative="1">
+      <w:start w:val="1"/>
+      <w:numFmt w:val="bullet"/>
+      <w:lvlText w:val=""/>
+      <w:lvlJc w:val="left"/>
+      <w:pPr>
+        <w:tabs>
+          <w:tab w:val="num" w:pos="3600"/>
+        </w:tabs>
+        <w:ind w:left="3600" w:hanging="360"/>
+      </w:pPr>
+      <w:rPr>
+        <w:rFonts w:ascii="Wingdings" w:hAnsi="Wingdings" w:hint="default"/>
+        <w:sz w:val="20"/>
+      </w:rPr>
+    </w:lvl>
+    <w:lvl w:ilvl="5" w:tentative="1">
+      <w:start w:val="1"/>
+      <w:numFmt w:val="bullet"/>
+      <w:lvlText w:val=""/>
+      <w:lvlJc w:val="left"/>
+      <w:pPr>
+        <w:tabs>
+          <w:tab w:val="num" w:pos="4320"/>
+        </w:tabs>
+        <w:ind w:left="4320" w:hanging="360"/>
+      </w:pPr>
+      <w:rPr>
+        <w:rFonts w:ascii="Wingdings" w:hAnsi="Wingdings" w:hint="default"/>
+        <w:sz w:val="20"/>
+      </w:rPr>
+    </w:lvl>
+    <w:lvl w:ilvl="6" w:tentative="1">
+      <w:start w:val="1"/>
+      <w:numFmt w:val="bullet"/>
+      <w:lvlText w:val=""/>
+      <w:lvlJc w:val="left"/>
+      <w:pPr>
+        <w:tabs>
+          <w:tab w:val="num" w:pos="5040"/>
+        </w:tabs>
+        <w:ind w:left="5040" w:hanging="360"/>
+      </w:pPr>
+      <w:rPr>
+        <w:rFonts w:ascii="Wingdings" w:hAnsi="Wingdings" w:hint="default"/>
+        <w:sz w:val="20"/>
+      </w:rPr>
+    </w:lvl>
+    <w:lvl w:ilvl="7" w:tentative="1">
+      <w:start w:val="1"/>
+      <w:numFmt w:val="bullet"/>
+      <w:lvlText w:val=""/>
+      <w:lvlJc w:val="left"/>
+      <w:pPr>
+        <w:tabs>
+          <w:tab w:val="num" w:pos="5760"/>
+        </w:tabs>
+        <w:ind w:left="5760" w:hanging="360"/>
+      </w:pPr>
+      <w:rPr>
+        <w:rFonts w:ascii="Wingdings" w:hAnsi="Wingdings" w:hint="default"/>
+        <w:sz w:val="20"/>
+      </w:rPr>
+    </w:lvl>
+    <w:lvl w:ilvl="8" w:tentative="1">
+      <w:start w:val="1"/>
+      <w:numFmt w:val="bullet"/>
+      <w:lvlText w:val=""/>
+      <w:lvlJc w:val="left"/>
+      <w:pPr>
+        <w:tabs>
+          <w:tab w:val="num" w:pos="6480"/>
+        </w:tabs>
+        <w:ind w:left="6480" w:hanging="360"/>
+      </w:pPr>
+      <w:rPr>
+        <w:rFonts w:ascii="Wingdings" w:hAnsi="Wingdings" w:hint="default"/>
+        <w:sz w:val="20"/>
+      </w:rPr>
+    </w:lvl>
+  </w:abstractNum>
+  <w:abstractNum w:abstractNumId="8" w15:restartNumberingAfterBreak="0">
     <w:nsid w:val="59BF3B1C"/>
     <w:multiLevelType w:val="multilevel"/>
     <w:tmpl w:val="D5EC3886"/>
@@ -566,13 +2031,37 @@
     </w:lvl>
   </w:abstractNum>
   <w:num w:numId="1">
+    <w:abstractNumId w:val="8"/>
+  </w:num>
+  <w:num w:numId="2">
+    <w:abstractNumId w:val="2"/>
+  </w:num>
+  <w:num w:numId="3">
+    <w:abstractNumId w:val="4"/>
+  </w:num>
+  <w:num w:numId="4">
+    <w:abstractNumId w:val="6"/>
+  </w:num>
+  <w:num w:numId="5">
+    <w:abstractNumId w:val="5"/>
+  </w:num>
+  <w:num w:numId="6">
+    <w:abstractNumId w:val="1"/>
+  </w:num>
+  <w:num w:numId="7">
     <w:abstractNumId w:val="0"/>
+  </w:num>
+  <w:num w:numId="8">
+    <w:abstractNumId w:val="3"/>
+  </w:num>
+  <w:num w:numId="9">
+    <w:abstractNumId w:val="7"/>
   </w:num>
 </w:numbering>
 </file>
 
 <file path=word/styles.xml><?xml version="1.0" encoding="utf-8"?>
-<w:styles xmlns:mc="http://schemas.openxmlformats.org/markup-compatibility/2006" xmlns:r="http://schemas.openxmlformats.org/officeDocument/2006/relationships" xmlns:w="http://schemas.openxmlformats.org/wordprocessingml/2006/main" xmlns:w14="http://schemas.microsoft.com/office/word/2010/wordml" xmlns:w15="http://schemas.microsoft.com/office/word/2012/wordml" mc:Ignorable="w14 w15">
+<w:styles xmlns:mc="http://schemas.openxmlformats.org/markup-compatibility/2006" xmlns:r="http://schemas.openxmlformats.org/officeDocument/2006/relationships" xmlns:w="http://schemas.openxmlformats.org/wordprocessingml/2006/main" xmlns:w14="http://schemas.microsoft.com/office/word/2010/wordml" xmlns:w15="http://schemas.microsoft.com/office/word/2012/wordml" xmlns:w16se="http://schemas.microsoft.com/office/word/2015/wordml/symex" mc:Ignorable="w14 w15 w16se">
   <w:docDefaults>
     <w:rPrDefault>
       <w:rPr>
@@ -582,7 +2071,7 @@
     </w:rPrDefault>
     <w:pPrDefault/>
   </w:docDefaults>
-  <w:latentStyles w:defLockedState="0" w:defUIPriority="0" w:defSemiHidden="0" w:defUnhideWhenUsed="0" w:defQFormat="0" w:count="371">
+  <w:latentStyles w:defLockedState="0" w:defUIPriority="0" w:defSemiHidden="0" w:defUnhideWhenUsed="0" w:defQFormat="0" w:count="374">
     <w:lsdException w:name="Normal" w:qFormat="1"/>
     <w:lsdException w:name="heading 1" w:qFormat="1"/>
     <w:lsdException w:name="heading 2" w:semiHidden="1" w:uiPriority="9" w:unhideWhenUsed="1" w:qFormat="1"/>
@@ -598,7 +2087,10 @@
     <w:lsdException w:name="Subtitle" w:qFormat="1"/>
     <w:lsdException w:name="Strong" w:qFormat="1"/>
     <w:lsdException w:name="Emphasis" w:qFormat="1"/>
-    <w:lsdException w:name="Normal Table" w:semiHidden="1" w:unhideWhenUsed="1"/>
+    <w:lsdException w:name="HTML Sample" w:semiHidden="1" w:unhideWhenUsed="1"/>
+    <w:lsdException w:name="Outline List 1" w:semiHidden="1" w:unhideWhenUsed="1"/>
+    <w:lsdException w:name="Outline List 2" w:semiHidden="1" w:unhideWhenUsed="1"/>
+    <w:lsdException w:name="Outline List 3" w:semiHidden="1" w:unhideWhenUsed="1"/>
     <w:lsdException w:name="Table Simple 1" w:semiHidden="1" w:unhideWhenUsed="1"/>
     <w:lsdException w:name="Table Simple 2" w:semiHidden="1" w:unhideWhenUsed="1"/>
     <w:lsdException w:name="Table Simple 3" w:semiHidden="1" w:unhideWhenUsed="1"/>
@@ -638,7 +2130,6 @@
     <w:lsdException w:name="Table Professional" w:semiHidden="1" w:unhideWhenUsed="1"/>
     <w:lsdException w:name="Table Subtle 1" w:semiHidden="1" w:unhideWhenUsed="1"/>
     <w:lsdException w:name="Table Subtle 2" w:semiHidden="1" w:unhideWhenUsed="1"/>
-    <w:lsdException w:name="Table Web 1" w:semiHidden="1" w:unhideWhenUsed="1"/>
     <w:lsdException w:name="Table Web 2" w:semiHidden="1" w:unhideWhenUsed="1"/>
     <w:lsdException w:name="Table Web 3" w:semiHidden="1" w:unhideWhenUsed="1"/>
     <w:lsdException w:name="Table Theme" w:semiHidden="1" w:unhideWhenUsed="1"/>
@@ -857,6 +2348,9 @@
     <w:lsdException w:name="List Table 5 Dark Accent 6" w:uiPriority="50"/>
     <w:lsdException w:name="List Table 6 Colorful Accent 6" w:uiPriority="51"/>
     <w:lsdException w:name="List Table 7 Colorful Accent 6" w:uiPriority="52"/>
+    <w:lsdException w:name="Mention" w:semiHidden="1" w:uiPriority="99" w:unhideWhenUsed="1"/>
+    <w:lsdException w:name="Smart Hyperlink" w:semiHidden="1" w:uiPriority="99" w:unhideWhenUsed="1"/>
+    <w:lsdException w:name="Hashtag" w:semiHidden="1" w:uiPriority="99" w:unhideWhenUsed="1"/>
   </w:latentStyles>
   <w:style w:type="paragraph" w:default="1" w:styleId="Normal">
     <w:name w:val="Normal"/>
@@ -974,6 +2468,17 @@
       <w:color w:val="0563C1" w:themeColor="hyperlink"/>
       <w:u w:val="single"/>
     </w:rPr>
+  </w:style>
+  <w:style w:type="paragraph" w:styleId="ListParagraph">
+    <w:name w:val="List Paragraph"/>
+    <w:basedOn w:val="Normal"/>
+    <w:uiPriority w:val="34"/>
+    <w:qFormat/>
+    <w:rsid w:val="00491725"/>
+    <w:pPr>
+      <w:ind w:left="720"/>
+      <w:contextualSpacing/>
+    </w:pPr>
   </w:style>
 </w:styles>
 </file>

</xml_diff>